<commit_message>
Rephrased our notes located at the file NODE JS(JS).docx
Signed-off-by: CJVRomero <caesarromero1805@gmail.com>
</commit_message>
<xml_diff>
--- a/FINALS NOTES/NODE JS(JS).docx
+++ b/FINALS NOTES/NODE JS(JS).docx
@@ -35,105 +35,7 @@
           <w:szCs w:val="24"/>
           <w:shd w:val="clear" w:color="auto" w:fill="FFFFFF"/>
         </w:rPr>
-        <w:t>Is</w:t>
-      </w:r>
-      <w:r>
-        <w:rPr>
-          <w:rFonts w:cstheme="minorHAnsi"/>
-          <w:sz w:val="24"/>
-          <w:szCs w:val="24"/>
-          <w:shd w:val="clear" w:color="auto" w:fill="FFFFFF"/>
-        </w:rPr>
-        <w:t xml:space="preserve"> a platform built on Chrome's</w:t>
-      </w:r>
-      <w:r>
-        <w:rPr>
-          <w:rStyle w:val="apple-converted-space"/>
-          <w:rFonts w:cstheme="minorHAnsi"/>
-          <w:sz w:val="24"/>
-          <w:szCs w:val="24"/>
-          <w:shd w:val="clear" w:color="auto" w:fill="FFFFFF"/>
-        </w:rPr>
-        <w:t> </w:t>
-      </w:r>
-      <w:r>
-        <w:rPr>
-          <w:rFonts w:cstheme="minorHAnsi"/>
-          <w:bCs/>
-          <w:sz w:val="24"/>
-          <w:szCs w:val="24"/>
-          <w:shd w:val="clear" w:color="auto" w:fill="FFFFFF"/>
-        </w:rPr>
-        <w:t>JavaScript</w:t>
-      </w:r>
-      <w:r>
-        <w:rPr>
-          <w:rFonts w:cstheme="minorHAnsi"/>
-          <w:bCs/>
-          <w:sz w:val="24"/>
-          <w:szCs w:val="24"/>
-          <w:shd w:val="clear" w:color="auto" w:fill="FFFFFF"/>
-        </w:rPr>
-        <w:t xml:space="preserve"> </w:t>
-      </w:r>
-      <w:r>
-        <w:rPr>
-          <w:rFonts w:cstheme="minorHAnsi"/>
-          <w:sz w:val="24"/>
-          <w:szCs w:val="24"/>
-          <w:shd w:val="clear" w:color="auto" w:fill="FFFFFF"/>
-        </w:rPr>
-        <w:t xml:space="preserve">runtime for easily building fast and scalable network </w:t>
-      </w:r>
-      <w:proofErr w:type="gramStart"/>
-      <w:r>
-        <w:rPr>
-          <w:rFonts w:cstheme="minorHAnsi"/>
-          <w:sz w:val="24"/>
-          <w:szCs w:val="24"/>
-          <w:shd w:val="clear" w:color="auto" w:fill="FFFFFF"/>
-        </w:rPr>
-        <w:t>applications.</w:t>
-      </w:r>
-      <w:proofErr w:type="gramEnd"/>
-      <w:r>
-        <w:rPr>
-          <w:rStyle w:val="apple-converted-space"/>
-          <w:rFonts w:cstheme="minorHAnsi"/>
-          <w:sz w:val="24"/>
-          <w:szCs w:val="24"/>
-          <w:shd w:val="clear" w:color="auto" w:fill="FFFFFF"/>
-        </w:rPr>
-        <w:t> </w:t>
-      </w:r>
-      <w:r>
-        <w:rPr>
-          <w:rFonts w:cstheme="minorHAnsi"/>
-          <w:bCs/>
-          <w:sz w:val="24"/>
-          <w:szCs w:val="24"/>
-          <w:shd w:val="clear" w:color="auto" w:fill="FFFFFF"/>
-        </w:rPr>
-        <w:t>Node</w:t>
-      </w:r>
-      <w:r>
-        <w:rPr>
-          <w:rFonts w:cstheme="minorHAnsi"/>
-          <w:sz w:val="24"/>
-          <w:szCs w:val="24"/>
-          <w:shd w:val="clear" w:color="auto" w:fill="FFFFFF"/>
-        </w:rPr>
-        <w:t>.</w:t>
-      </w:r>
-      <w:r>
-        <w:rPr>
-          <w:rFonts w:cstheme="minorHAnsi"/>
-          <w:bCs/>
-          <w:sz w:val="24"/>
-          <w:szCs w:val="24"/>
-          <w:shd w:val="clear" w:color="auto" w:fill="FFFFFF"/>
-        </w:rPr>
-        <w:t>js</w:t>
+        <w:t xml:space="preserve"> A platform that is built on Chrome’s JavaScript runtime for fast building and for scaling network applications without encountering too much difficulties. It</w:t>
       </w:r>
       <w:r>
         <w:rPr>
@@ -225,39 +127,7 @@
           <w:sz w:val="24"/>
           <w:szCs w:val="24"/>
         </w:rPr>
-        <w:t>ongoDB</w:t>
-      </w:r>
-      <w:r>
-        <w:rPr>
-          <w:rFonts w:cstheme="minorHAnsi"/>
-          <w:sz w:val="24"/>
-          <w:szCs w:val="24"/>
-        </w:rPr>
-        <w:t xml:space="preserve"> – </w:t>
-      </w:r>
-      <w:r>
-        <w:rPr>
-          <w:rFonts w:cstheme="minorHAnsi"/>
-          <w:sz w:val="24"/>
-          <w:szCs w:val="24"/>
-        </w:rPr>
-        <w:t>Represents</w:t>
-      </w:r>
-      <w:r>
-        <w:rPr>
-          <w:rFonts w:cstheme="minorHAnsi"/>
-          <w:sz w:val="24"/>
-          <w:szCs w:val="24"/>
-        </w:rPr>
-        <w:t xml:space="preserve"> information as doc</w:t>
-      </w:r>
-      <w:r>
-        <w:rPr>
-          <w:rFonts w:cstheme="minorHAnsi"/>
-          <w:sz w:val="24"/>
-          <w:szCs w:val="24"/>
-        </w:rPr>
-        <w:t xml:space="preserve"> and it </w:t>
+        <w:t xml:space="preserve">ongoDB – Represents information as doc and it </w:t>
       </w:r>
       <w:r>
         <w:rPr>
@@ -472,15 +342,7 @@
           <w:sz w:val="24"/>
           <w:szCs w:val="24"/>
         </w:rPr>
-        <w:t>xpress.js</w:t>
-      </w:r>
-      <w:r>
-        <w:rPr>
-          <w:rFonts w:cstheme="minorHAnsi"/>
-          <w:sz w:val="24"/>
-          <w:szCs w:val="24"/>
-        </w:rPr>
-        <w:t xml:space="preserve"> – </w:t>
+        <w:t xml:space="preserve">xpress.js – </w:t>
       </w:r>
       <w:r>
         <w:rPr>
@@ -565,7 +427,25 @@
           <w:szCs w:val="24"/>
           <w:shd w:val="clear" w:color="auto" w:fill="FFFFFF"/>
         </w:rPr>
-        <w:t>, released as</w:t>
+        <w:t xml:space="preserve">, </w:t>
+      </w:r>
+      <w:r>
+        <w:rPr>
+          <w:rFonts w:cstheme="minorHAnsi"/>
+          <w:sz w:val="24"/>
+          <w:szCs w:val="24"/>
+          <w:shd w:val="clear" w:color="auto" w:fill="FFFFFF"/>
+        </w:rPr>
+        <w:t xml:space="preserve">it is </w:t>
+      </w:r>
+      <w:r>
+        <w:rPr>
+          <w:rFonts w:cstheme="minorHAnsi"/>
+          <w:sz w:val="24"/>
+          <w:szCs w:val="24"/>
+          <w:shd w:val="clear" w:color="auto" w:fill="FFFFFF"/>
+        </w:rPr>
+        <w:t>released as</w:t>
       </w:r>
       <w:r>
         <w:rPr>
@@ -661,19 +541,7 @@
             <w:u w:val="none"/>
             <w:shd w:val="clear" w:color="auto" w:fill="FFFFFF"/>
           </w:rPr>
-          <w:t xml:space="preserve"> </w:t>
-        </w:r>
-        <w:r>
-          <w:rPr>
-            <w:rStyle w:val="Hyperlink"/>
-            <w:rFonts w:cstheme="minorHAnsi"/>
-            <w:color w:val="auto"/>
-            <w:sz w:val="24"/>
-            <w:szCs w:val="24"/>
-            <w:u w:val="none"/>
-            <w:shd w:val="clear" w:color="auto" w:fill="FFFFFF"/>
-          </w:rPr>
-          <w:t>source software</w:t>
+          <w:t xml:space="preserve"> source software</w:t>
         </w:r>
       </w:hyperlink>
       <w:r>
@@ -716,17 +584,56 @@
             <w:u w:val="none"/>
             <w:shd w:val="clear" w:color="auto" w:fill="FFFFFF"/>
           </w:rPr>
-          <w:t>MIT License</w:t>
+          <w:t>License</w:t>
         </w:r>
       </w:hyperlink>
       <w:r>
         <w:rPr>
-          <w:rFonts w:cstheme="minorHAnsi"/>
-          <w:sz w:val="24"/>
-          <w:szCs w:val="24"/>
-          <w:shd w:val="clear" w:color="auto" w:fill="FFFFFF"/>
-        </w:rPr>
-        <w:t>. It is designed for building</w:t>
+          <w:rStyle w:val="Hyperlink"/>
+          <w:rFonts w:cstheme="minorHAnsi"/>
+          <w:color w:val="auto"/>
+          <w:sz w:val="24"/>
+          <w:szCs w:val="24"/>
+          <w:u w:val="none"/>
+          <w:shd w:val="clear" w:color="auto" w:fill="FFFFFF"/>
+        </w:rPr>
+        <w:t xml:space="preserve"> of MIT</w:t>
+      </w:r>
+      <w:r>
+        <w:rPr>
+          <w:rFonts w:cstheme="minorHAnsi"/>
+          <w:sz w:val="24"/>
+          <w:szCs w:val="24"/>
+          <w:shd w:val="clear" w:color="auto" w:fill="FFFFFF"/>
+        </w:rPr>
+        <w:t>. This was</w:t>
+      </w:r>
+      <w:r>
+        <w:rPr>
+          <w:rFonts w:cstheme="minorHAnsi"/>
+          <w:sz w:val="24"/>
+          <w:szCs w:val="24"/>
+          <w:shd w:val="clear" w:color="auto" w:fill="FFFFFF"/>
+        </w:rPr>
+        <w:t xml:space="preserve"> designed for </w:t>
+      </w:r>
+      <w:r>
+        <w:rPr>
+          <w:rFonts w:cstheme="minorHAnsi"/>
+          <w:sz w:val="24"/>
+          <w:szCs w:val="24"/>
+          <w:shd w:val="clear" w:color="auto" w:fill="FFFFFF"/>
+        </w:rPr>
+        <w:t xml:space="preserve">APIs </w:t>
+      </w:r>
+      <w:r>
+        <w:rPr>
+          <w:rFonts w:cstheme="minorHAnsi"/>
+          <w:sz w:val="24"/>
+          <w:szCs w:val="24"/>
+          <w:shd w:val="clear" w:color="auto" w:fill="FFFFFF"/>
+        </w:rPr>
+        <w:t>building</w:t>
       </w:r>
       <w:r>
         <w:rPr>
@@ -810,18 +717,6 @@
             <w:u w:val="none"/>
             <w:shd w:val="clear" w:color="auto" w:fill="FFFFFF"/>
           </w:rPr>
-          <w:t xml:space="preserve">            </w:t>
-        </w:r>
-        <w:r>
-          <w:rPr>
-            <w:rStyle w:val="Hyperlink"/>
-            <w:rFonts w:cstheme="minorHAnsi"/>
-            <w:color w:val="auto"/>
-            <w:sz w:val="24"/>
-            <w:szCs w:val="24"/>
-            <w:u w:val="none"/>
-            <w:shd w:val="clear" w:color="auto" w:fill="FFFFFF"/>
-          </w:rPr>
           <w:t xml:space="preserve">  </w:t>
         </w:r>
         <w:r>
@@ -834,29 +729,45 @@
             <w:u w:val="none"/>
             <w:shd w:val="clear" w:color="auto" w:fill="FFFFFF"/>
           </w:rPr>
-          <w:t xml:space="preserve"> </w:t>
-        </w:r>
-        <w:r>
-          <w:rPr>
-            <w:rStyle w:val="Hyperlink"/>
-            <w:rFonts w:cstheme="minorHAnsi"/>
-            <w:color w:val="auto"/>
-            <w:sz w:val="24"/>
-            <w:szCs w:val="24"/>
-            <w:u w:val="none"/>
-            <w:shd w:val="clear" w:color="auto" w:fill="FFFFFF"/>
-          </w:rPr>
           <w:t>applications</w:t>
         </w:r>
       </w:hyperlink>
       <w:r>
         <w:rPr>
+          <w:rFonts w:cstheme="minorHAnsi"/>
+          <w:sz w:val="24"/>
+          <w:szCs w:val="24"/>
+          <w:shd w:val="clear" w:color="auto" w:fill="FFFFFF"/>
+        </w:rPr>
+        <w:t>.</w:t>
+      </w:r>
+      <w:r>
+        <w:rPr>
           <w:rStyle w:val="apple-converted-space"/>
           <w:rFonts w:cstheme="minorHAnsi"/>
           <w:sz w:val="24"/>
           <w:szCs w:val="24"/>
           <w:shd w:val="clear" w:color="auto" w:fill="FFFFFF"/>
         </w:rPr>
+        <w:t xml:space="preserve"> </w:t>
+      </w:r>
+      <w:r>
+        <w:rPr>
+          <w:rFonts w:cstheme="minorHAnsi"/>
+          <w:sz w:val="24"/>
+          <w:szCs w:val="24"/>
+          <w:shd w:val="clear" w:color="auto" w:fill="FFFFFF"/>
+        </w:rPr>
+        <w:t>It is the</w:t>
+      </w:r>
+      <w:r>
+        <w:rPr>
+          <w:rStyle w:val="apple-converted-space"/>
+          <w:rFonts w:cstheme="minorHAnsi"/>
+          <w:sz w:val="24"/>
+          <w:szCs w:val="24"/>
+          <w:shd w:val="clear" w:color="auto" w:fill="FFFFFF"/>
+        </w:rPr>
         <w:t> </w:t>
       </w:r>
       <w:r>
@@ -866,176 +777,16 @@
           <w:szCs w:val="24"/>
           <w:shd w:val="clear" w:color="auto" w:fill="FFFFFF"/>
         </w:rPr>
-        <w:t>and</w:t>
-      </w:r>
-      <w:r>
-        <w:rPr>
-          <w:rStyle w:val="apple-converted-space"/>
-          <w:rFonts w:cstheme="minorHAnsi"/>
-          <w:sz w:val="24"/>
-          <w:szCs w:val="24"/>
-          <w:shd w:val="clear" w:color="auto" w:fill="FFFFFF"/>
-        </w:rPr>
-        <w:t> </w:t>
-      </w:r>
-      <w:hyperlink r:id="rId14" w:tooltip="API" w:history="1">
-        <w:r>
-          <w:rPr>
-            <w:rStyle w:val="Hyperlink"/>
-            <w:rFonts w:cstheme="minorHAnsi"/>
-            <w:color w:val="auto"/>
-            <w:sz w:val="24"/>
-            <w:szCs w:val="24"/>
-            <w:u w:val="none"/>
-            <w:shd w:val="clear" w:color="auto" w:fill="FFFFFF"/>
-          </w:rPr>
-          <w:t>APIs</w:t>
-        </w:r>
-      </w:hyperlink>
-      <w:r>
-        <w:rPr>
-          <w:rFonts w:cstheme="minorHAnsi"/>
-          <w:sz w:val="24"/>
-          <w:szCs w:val="24"/>
-          <w:shd w:val="clear" w:color="auto" w:fill="FFFFFF"/>
-        </w:rPr>
-        <w:t>.</w:t>
-      </w:r>
-      <w:r>
-        <w:rPr>
-          <w:rStyle w:val="apple-converted-space"/>
-          <w:rFonts w:cstheme="minorHAnsi"/>
-          <w:sz w:val="24"/>
-          <w:szCs w:val="24"/>
-          <w:shd w:val="clear" w:color="auto" w:fill="FFFFFF"/>
-        </w:rPr>
-        <w:t xml:space="preserve"> </w:t>
-      </w:r>
-      <w:r>
-        <w:rPr>
-          <w:rFonts w:cstheme="minorHAnsi"/>
-          <w:sz w:val="24"/>
-          <w:szCs w:val="24"/>
-          <w:shd w:val="clear" w:color="auto" w:fill="FFFFFF"/>
-        </w:rPr>
-        <w:t>It is the</w:t>
-      </w:r>
-      <w:r>
-        <w:rPr>
-          <w:rStyle w:val="apple-converted-space"/>
-          <w:rFonts w:cstheme="minorHAnsi"/>
-          <w:sz w:val="24"/>
-          <w:szCs w:val="24"/>
-          <w:shd w:val="clear" w:color="auto" w:fill="FFFFFF"/>
-        </w:rPr>
-        <w:t> </w:t>
-      </w:r>
-      <w:hyperlink r:id="rId15" w:tooltip="De facto" w:history="1">
-        <w:r>
-          <w:rPr>
-            <w:rStyle w:val="Hyperlink"/>
-            <w:rFonts w:cstheme="minorHAnsi"/>
-            <w:i/>
-            <w:iCs/>
-            <w:color w:val="auto"/>
-            <w:sz w:val="24"/>
-            <w:szCs w:val="24"/>
-            <w:shd w:val="clear" w:color="auto" w:fill="FFFFFF"/>
-          </w:rPr>
-          <w:t>de facto</w:t>
-        </w:r>
-      </w:hyperlink>
-      <w:r>
-        <w:rPr>
-          <w:rStyle w:val="apple-converted-space"/>
-          <w:rFonts w:cstheme="minorHAnsi"/>
-          <w:sz w:val="24"/>
-          <w:szCs w:val="24"/>
-          <w:shd w:val="clear" w:color="auto" w:fill="FFFFFF"/>
-        </w:rPr>
-        <w:t> </w:t>
-      </w:r>
-      <w:r>
-        <w:rPr>
-          <w:rFonts w:cstheme="minorHAnsi"/>
-          <w:sz w:val="24"/>
-          <w:szCs w:val="24"/>
-          <w:shd w:val="clear" w:color="auto" w:fill="FFFFFF"/>
-        </w:rPr>
-        <w:t xml:space="preserve">standard server framework for </w:t>
-      </w:r>
-      <w:r>
-        <w:rPr>
-          <w:rFonts w:cstheme="minorHAnsi"/>
-          <w:sz w:val="24"/>
-          <w:szCs w:val="24"/>
-          <w:shd w:val="clear" w:color="auto" w:fill="FFFFFF"/>
-        </w:rPr>
-        <w:tab/>
-      </w:r>
-      <w:r>
-        <w:rPr>
-          <w:rFonts w:cstheme="minorHAnsi"/>
-          <w:sz w:val="24"/>
-          <w:szCs w:val="24"/>
-          <w:shd w:val="clear" w:color="auto" w:fill="FFFFFF"/>
-        </w:rPr>
-        <w:tab/>
-      </w:r>
-      <w:r>
-        <w:rPr>
-          <w:rFonts w:cstheme="minorHAnsi"/>
-          <w:sz w:val="24"/>
-          <w:szCs w:val="24"/>
-          <w:shd w:val="clear" w:color="auto" w:fill="FFFFFF"/>
-        </w:rPr>
-        <w:tab/>
-      </w:r>
-      <w:r>
-        <w:rPr>
-          <w:rFonts w:cstheme="minorHAnsi"/>
-          <w:sz w:val="24"/>
-          <w:szCs w:val="24"/>
-          <w:shd w:val="clear" w:color="auto" w:fill="FFFFFF"/>
-        </w:rPr>
-        <w:tab/>
-        <w:t xml:space="preserve">    </w:t>
-      </w:r>
-      <w:r>
-        <w:rPr>
-          <w:rFonts w:cstheme="minorHAnsi"/>
-          <w:sz w:val="24"/>
-          <w:szCs w:val="24"/>
-          <w:shd w:val="clear" w:color="auto" w:fill="FFFFFF"/>
-        </w:rPr>
-        <w:t xml:space="preserve">         </w:t>
-      </w:r>
-      <w:r>
-        <w:rPr>
-          <w:rFonts w:cstheme="minorHAnsi"/>
-          <w:sz w:val="24"/>
-          <w:szCs w:val="24"/>
-          <w:shd w:val="clear" w:color="auto" w:fill="FFFFFF"/>
-        </w:rPr>
-        <w:t xml:space="preserve"> </w:t>
-      </w:r>
-      <w:r>
-        <w:rPr>
-          <w:rFonts w:cstheme="minorHAnsi"/>
-          <w:sz w:val="24"/>
-          <w:szCs w:val="24"/>
-          <w:shd w:val="clear" w:color="auto" w:fill="FFFFFF"/>
-        </w:rPr>
-        <w:t xml:space="preserve">    </w:t>
-      </w:r>
-      <w:r>
-        <w:rPr>
-          <w:rFonts w:cstheme="minorHAnsi"/>
-          <w:sz w:val="24"/>
-          <w:szCs w:val="24"/>
-          <w:shd w:val="clear" w:color="auto" w:fill="FFFFFF"/>
-        </w:rPr>
-        <w:t xml:space="preserve">   </w:t>
+        <w:t>s</w:t>
+      </w:r>
+      <w:r>
+        <w:rPr>
+          <w:rFonts w:cstheme="minorHAnsi"/>
+          <w:sz w:val="24"/>
+          <w:szCs w:val="24"/>
+          <w:shd w:val="clear" w:color="auto" w:fill="FFFFFF"/>
+        </w:rPr>
+        <w:t xml:space="preserve">tandard server framework for </w:t>
       </w:r>
       <w:r>
         <w:rPr>
@@ -1086,15 +837,7 @@
           <w:sz w:val="24"/>
           <w:szCs w:val="24"/>
         </w:rPr>
-        <w:t>ngularJS</w:t>
-      </w:r>
-      <w:r>
-        <w:rPr>
-          <w:rFonts w:cstheme="minorHAnsi"/>
-          <w:sz w:val="24"/>
-          <w:szCs w:val="24"/>
-        </w:rPr>
-        <w:t xml:space="preserve"> – </w:t>
+        <w:t xml:space="preserve">ngularJS – </w:t>
       </w:r>
       <w:r>
         <w:rPr>
@@ -1115,7 +858,7 @@
         </w:rPr>
         <w:t> </w:t>
       </w:r>
-      <w:hyperlink r:id="rId16" w:tooltip="Open-source software" w:history="1">
+      <w:hyperlink r:id="rId14" w:tooltip="Open-source software" w:history="1">
         <w:r>
           <w:rPr>
             <w:rStyle w:val="Hyperlink"/>
@@ -1158,7 +901,7 @@
         </w:rPr>
         <w:t> </w:t>
       </w:r>
-      <w:hyperlink r:id="rId17" w:tooltip="Web application framework" w:history="1">
+      <w:hyperlink r:id="rId15" w:tooltip="Web application framework" w:history="1">
         <w:r>
           <w:rPr>
             <w:rStyle w:val="Hyperlink"/>
@@ -1247,7 +990,125 @@
           <w:szCs w:val="24"/>
           <w:shd w:val="clear" w:color="auto" w:fill="FFFFFF"/>
         </w:rPr>
-        <w:t>maintained by</w:t>
+        <w:t xml:space="preserve">maintained by a community </w:t>
+      </w:r>
+      <w:r>
+        <w:rPr>
+          <w:rFonts w:cstheme="minorHAnsi"/>
+          <w:sz w:val="24"/>
+          <w:szCs w:val="24"/>
+          <w:shd w:val="clear" w:color="auto" w:fill="FFFFFF"/>
+        </w:rPr>
+        <w:t xml:space="preserve">of </w:t>
+      </w:r>
+      <w:r>
+        <w:rPr>
+          <w:rFonts w:cstheme="minorHAnsi"/>
+          <w:sz w:val="24"/>
+          <w:szCs w:val="24"/>
+          <w:shd w:val="clear" w:color="auto" w:fill="FFFFFF"/>
+        </w:rPr>
+        <w:t>individuals</w:t>
+      </w:r>
+      <w:r>
+        <w:rPr>
+          <w:rFonts w:cstheme="minorHAnsi"/>
+          <w:sz w:val="24"/>
+          <w:szCs w:val="24"/>
+          <w:shd w:val="clear" w:color="auto" w:fill="FFFFFF"/>
+        </w:rPr>
+        <w:t xml:space="preserve">, By Google and corporations so it can be </w:t>
+      </w:r>
+      <w:r>
+        <w:rPr>
+          <w:rFonts w:cstheme="minorHAnsi"/>
+          <w:sz w:val="24"/>
+          <w:szCs w:val="24"/>
+          <w:shd w:val="clear" w:color="auto" w:fill="FFFFFF"/>
+        </w:rPr>
+        <w:tab/>
+      </w:r>
+      <w:r>
+        <w:rPr>
+          <w:rFonts w:cstheme="minorHAnsi"/>
+          <w:sz w:val="24"/>
+          <w:szCs w:val="24"/>
+          <w:shd w:val="clear" w:color="auto" w:fill="FFFFFF"/>
+        </w:rPr>
+        <w:tab/>
+      </w:r>
+      <w:r>
+        <w:rPr>
+          <w:rFonts w:cstheme="minorHAnsi"/>
+          <w:sz w:val="24"/>
+          <w:szCs w:val="24"/>
+          <w:shd w:val="clear" w:color="auto" w:fill="FFFFFF"/>
+        </w:rPr>
+        <w:tab/>
+      </w:r>
+      <w:r>
+        <w:rPr>
+          <w:rFonts w:cstheme="minorHAnsi"/>
+          <w:sz w:val="24"/>
+          <w:szCs w:val="24"/>
+          <w:shd w:val="clear" w:color="auto" w:fill="FFFFFF"/>
+        </w:rPr>
+        <w:tab/>
+        <w:t xml:space="preserve">        </w:t>
+      </w:r>
+      <w:r>
+        <w:rPr>
+          <w:rFonts w:cstheme="minorHAnsi"/>
+          <w:sz w:val="24"/>
+          <w:szCs w:val="24"/>
+          <w:shd w:val="clear" w:color="auto" w:fill="FFFFFF"/>
+        </w:rPr>
+        <w:t>address</w:t>
+      </w:r>
+      <w:r>
+        <w:rPr>
+          <w:rFonts w:cstheme="minorHAnsi"/>
+          <w:sz w:val="24"/>
+          <w:szCs w:val="24"/>
+          <w:shd w:val="clear" w:color="auto" w:fill="FFFFFF"/>
+        </w:rPr>
+        <w:t xml:space="preserve"> to</w:t>
+      </w:r>
+      <w:r>
+        <w:rPr>
+          <w:rFonts w:cstheme="minorHAnsi"/>
+          <w:sz w:val="24"/>
+          <w:szCs w:val="24"/>
+          <w:shd w:val="clear" w:color="auto" w:fill="FFFFFF"/>
+        </w:rPr>
+        <w:t xml:space="preserve"> many of the challenges</w:t>
+      </w:r>
+      <w:r>
+        <w:rPr>
+          <w:rFonts w:cstheme="minorHAnsi"/>
+          <w:sz w:val="24"/>
+          <w:szCs w:val="24"/>
+          <w:shd w:val="clear" w:color="auto" w:fill="FFFFFF"/>
+        </w:rPr>
+        <w:t xml:space="preserve"> that can be</w:t>
+      </w:r>
+      <w:r>
+        <w:rPr>
+          <w:rFonts w:cstheme="minorHAnsi"/>
+          <w:sz w:val="24"/>
+          <w:szCs w:val="24"/>
+          <w:shd w:val="clear" w:color="auto" w:fill="FFFFFF"/>
+        </w:rPr>
+        <w:t xml:space="preserve"> </w:t>
+      </w:r>
+      <w:r>
+        <w:rPr>
+          <w:rFonts w:cstheme="minorHAnsi"/>
+          <w:sz w:val="24"/>
+          <w:szCs w:val="24"/>
+          <w:shd w:val="clear" w:color="auto" w:fill="FFFFFF"/>
+        </w:rPr>
+        <w:t>encountered in developing</w:t>
       </w:r>
       <w:r>
         <w:rPr>
@@ -1259,125 +1120,93 @@
         </w:rPr>
         <w:t> </w:t>
       </w:r>
-      <w:hyperlink r:id="rId18" w:tooltip="Google" w:history="1">
-        <w:r>
-          <w:rPr>
-            <w:rStyle w:val="Hyperlink"/>
-            <w:rFonts w:cstheme="minorHAnsi"/>
-            <w:color w:val="auto"/>
-            <w:sz w:val="24"/>
-            <w:szCs w:val="24"/>
-            <w:u w:val="none"/>
-            <w:shd w:val="clear" w:color="auto" w:fill="FFFFFF"/>
-          </w:rPr>
-          <w:t>Google</w:t>
-        </w:r>
-      </w:hyperlink>
-      <w:r>
-        <w:rPr>
-          <w:rStyle w:val="apple-converted-space"/>
-          <w:rFonts w:cstheme="minorHAnsi"/>
-          <w:sz w:val="24"/>
-          <w:szCs w:val="24"/>
-          <w:shd w:val="clear" w:color="auto" w:fill="FFFFFF"/>
-        </w:rPr>
-        <w:t> </w:t>
-      </w:r>
-      <w:r>
-        <w:rPr>
-          <w:rFonts w:cstheme="minorHAnsi"/>
-          <w:sz w:val="24"/>
-          <w:szCs w:val="24"/>
-          <w:shd w:val="clear" w:color="auto" w:fill="FFFFFF"/>
-        </w:rPr>
-        <w:t xml:space="preserve">and by a community of </w:t>
-      </w:r>
-      <w:r>
-        <w:rPr>
-          <w:rFonts w:cstheme="minorHAnsi"/>
-          <w:sz w:val="24"/>
-          <w:szCs w:val="24"/>
-          <w:shd w:val="clear" w:color="auto" w:fill="FFFFFF"/>
-        </w:rPr>
-        <w:t>individuals and corporations to</w:t>
-      </w:r>
-      <w:r>
-        <w:rPr>
-          <w:rFonts w:cstheme="minorHAnsi"/>
-          <w:sz w:val="24"/>
-          <w:szCs w:val="24"/>
-          <w:shd w:val="clear" w:color="auto" w:fill="FFFFFF"/>
-        </w:rPr>
-        <w:t xml:space="preserve"> </w:t>
-      </w:r>
-      <w:r>
-        <w:rPr>
-          <w:rFonts w:cstheme="minorHAnsi"/>
-          <w:sz w:val="24"/>
-          <w:szCs w:val="24"/>
-          <w:shd w:val="clear" w:color="auto" w:fill="FFFFFF"/>
-        </w:rPr>
-        <w:tab/>
-      </w:r>
-      <w:r>
-        <w:rPr>
-          <w:rFonts w:cstheme="minorHAnsi"/>
-          <w:sz w:val="24"/>
-          <w:szCs w:val="24"/>
-          <w:shd w:val="clear" w:color="auto" w:fill="FFFFFF"/>
-        </w:rPr>
-        <w:tab/>
-      </w:r>
-      <w:r>
-        <w:rPr>
-          <w:rFonts w:cstheme="minorHAnsi"/>
-          <w:sz w:val="24"/>
-          <w:szCs w:val="24"/>
-          <w:shd w:val="clear" w:color="auto" w:fill="FFFFFF"/>
-        </w:rPr>
-        <w:tab/>
-      </w:r>
-      <w:r>
-        <w:rPr>
-          <w:rFonts w:cstheme="minorHAnsi"/>
-          <w:sz w:val="24"/>
-          <w:szCs w:val="24"/>
-          <w:shd w:val="clear" w:color="auto" w:fill="FFFFFF"/>
-        </w:rPr>
-        <w:tab/>
-        <w:t xml:space="preserve">        address many of the challenges </w:t>
-      </w:r>
-      <w:r>
-        <w:rPr>
-          <w:rFonts w:cstheme="minorHAnsi"/>
-          <w:sz w:val="24"/>
-          <w:szCs w:val="24"/>
-          <w:shd w:val="clear" w:color="auto" w:fill="FFFFFF"/>
-        </w:rPr>
-        <w:t>encountered in developing</w:t>
-      </w:r>
-      <w:r>
-        <w:rPr>
-          <w:rStyle w:val="apple-converted-space"/>
-          <w:rFonts w:cstheme="minorHAnsi"/>
-          <w:sz w:val="24"/>
-          <w:szCs w:val="24"/>
-          <w:shd w:val="clear" w:color="auto" w:fill="FFFFFF"/>
-        </w:rPr>
-        <w:t> </w:t>
-      </w:r>
-      <w:hyperlink r:id="rId19" w:tooltip="Single-page application" w:history="1">
-        <w:r>
-          <w:rPr>
-            <w:rStyle w:val="Hyperlink"/>
-            <w:rFonts w:cstheme="minorHAnsi"/>
-            <w:color w:val="auto"/>
-            <w:sz w:val="24"/>
-            <w:szCs w:val="24"/>
-            <w:u w:val="none"/>
-            <w:shd w:val="clear" w:color="auto" w:fill="FFFFFF"/>
-          </w:rPr>
-          <w:t>single-page applications</w:t>
+      <w:hyperlink r:id="rId16" w:tooltip="Single-page application" w:history="1">
+        <w:r>
+          <w:rPr>
+            <w:rStyle w:val="Hyperlink"/>
+            <w:rFonts w:cstheme="minorHAnsi"/>
+            <w:color w:val="auto"/>
+            <w:sz w:val="24"/>
+            <w:szCs w:val="24"/>
+            <w:u w:val="none"/>
+            <w:shd w:val="clear" w:color="auto" w:fill="FFFFFF"/>
+          </w:rPr>
+          <w:t xml:space="preserve">single </w:t>
+        </w:r>
+        <w:r>
+          <w:rPr>
+            <w:rStyle w:val="Hyperlink"/>
+            <w:rFonts w:cstheme="minorHAnsi"/>
+            <w:color w:val="auto"/>
+            <w:sz w:val="24"/>
+            <w:szCs w:val="24"/>
+            <w:u w:val="none"/>
+            <w:shd w:val="clear" w:color="auto" w:fill="FFFFFF"/>
+          </w:rPr>
+          <w:tab/>
+        </w:r>
+        <w:r>
+          <w:rPr>
+            <w:rStyle w:val="Hyperlink"/>
+            <w:rFonts w:cstheme="minorHAnsi"/>
+            <w:color w:val="auto"/>
+            <w:sz w:val="24"/>
+            <w:szCs w:val="24"/>
+            <w:u w:val="none"/>
+            <w:shd w:val="clear" w:color="auto" w:fill="FFFFFF"/>
+          </w:rPr>
+          <w:tab/>
+        </w:r>
+        <w:r>
+          <w:rPr>
+            <w:rStyle w:val="Hyperlink"/>
+            <w:rFonts w:cstheme="minorHAnsi"/>
+            <w:color w:val="auto"/>
+            <w:sz w:val="24"/>
+            <w:szCs w:val="24"/>
+            <w:u w:val="none"/>
+            <w:shd w:val="clear" w:color="auto" w:fill="FFFFFF"/>
+          </w:rPr>
+          <w:tab/>
+        </w:r>
+        <w:r>
+          <w:rPr>
+            <w:rStyle w:val="Hyperlink"/>
+            <w:rFonts w:cstheme="minorHAnsi"/>
+            <w:color w:val="auto"/>
+            <w:sz w:val="24"/>
+            <w:szCs w:val="24"/>
+            <w:u w:val="none"/>
+            <w:shd w:val="clear" w:color="auto" w:fill="FFFFFF"/>
+          </w:rPr>
+          <w:tab/>
+          <w:t xml:space="preserve">        </w:t>
+        </w:r>
+        <w:bookmarkStart w:id="0" w:name="_GoBack"/>
+        <w:bookmarkEnd w:id="0"/>
+        <w:r>
+          <w:rPr>
+            <w:rStyle w:val="Hyperlink"/>
+            <w:rFonts w:cstheme="minorHAnsi"/>
+            <w:color w:val="auto"/>
+            <w:sz w:val="24"/>
+            <w:szCs w:val="24"/>
+            <w:u w:val="none"/>
+            <w:shd w:val="clear" w:color="auto" w:fill="FFFFFF"/>
+          </w:rPr>
+          <w:t xml:space="preserve">page </w:t>
+        </w:r>
+        <w:r>
+          <w:rPr>
+            <w:rStyle w:val="Hyperlink"/>
+            <w:rFonts w:cstheme="minorHAnsi"/>
+            <w:color w:val="auto"/>
+            <w:sz w:val="24"/>
+            <w:szCs w:val="24"/>
+            <w:u w:val="none"/>
+            <w:shd w:val="clear" w:color="auto" w:fill="FFFFFF"/>
+          </w:rPr>
+          <w:t>applications</w:t>
         </w:r>
       </w:hyperlink>
       <w:r>
@@ -1414,7 +1243,6 @@
         </w:rPr>
         <w:tab/>
       </w:r>
-      <w:proofErr w:type="spellStart"/>
       <w:r>
         <w:rPr>
           <w:rFonts w:cstheme="minorHAnsi"/>
@@ -1430,42 +1258,7 @@
           <w:sz w:val="24"/>
           <w:szCs w:val="24"/>
         </w:rPr>
-        <w:t>ode</w:t>
-      </w:r>
-      <w:bookmarkStart w:id="0" w:name="_GoBack"/>
-      <w:bookmarkEnd w:id="0"/>
-      <w:r>
-        <w:rPr>
-          <w:rFonts w:cstheme="minorHAnsi"/>
-          <w:sz w:val="24"/>
-          <w:szCs w:val="24"/>
-        </w:rPr>
-        <w:t>JS</w:t>
-      </w:r>
-      <w:proofErr w:type="spellEnd"/>
-      <w:r>
-        <w:rPr>
-          <w:rFonts w:cstheme="minorHAnsi"/>
-          <w:sz w:val="24"/>
-          <w:szCs w:val="24"/>
-        </w:rPr>
-        <w:t xml:space="preserve"> </w:t>
-      </w:r>
-      <w:r>
-        <w:rPr>
-          <w:rFonts w:cstheme="minorHAnsi"/>
-          <w:sz w:val="24"/>
-          <w:szCs w:val="24"/>
-        </w:rPr>
-        <w:t>–</w:t>
-      </w:r>
-      <w:r>
-        <w:rPr>
-          <w:rFonts w:cstheme="minorHAnsi"/>
-          <w:sz w:val="24"/>
-          <w:szCs w:val="24"/>
-        </w:rPr>
-        <w:t xml:space="preserve"> </w:t>
+        <w:t xml:space="preserve">odeJS – </w:t>
       </w:r>
       <w:r>
         <w:rPr>
@@ -1486,7 +1279,7 @@
         </w:rPr>
         <w:t> </w:t>
       </w:r>
-      <w:hyperlink r:id="rId20" w:tooltip="Open-source software" w:history="1">
+      <w:hyperlink r:id="rId17" w:tooltip="Open-source software" w:history="1">
         <w:r>
           <w:rPr>
             <w:rStyle w:val="Hyperlink"/>
@@ -1519,7 +1312,7 @@
         </w:rPr>
         <w:t> </w:t>
       </w:r>
-      <w:hyperlink r:id="rId21" w:tooltip="Cross-platform" w:history="1">
+      <w:hyperlink r:id="rId18" w:tooltip="Cross-platform" w:history="1">
         <w:r>
           <w:rPr>
             <w:rStyle w:val="Hyperlink"/>
@@ -1543,7 +1336,7 @@
         </w:rPr>
         <w:t> </w:t>
       </w:r>
-      <w:hyperlink r:id="rId22" w:tooltip="JavaScript" w:history="1">
+      <w:hyperlink r:id="rId19" w:tooltip="JavaScript" w:history="1">
         <w:r>
           <w:rPr>
             <w:rStyle w:val="Hyperlink"/>
@@ -1567,7 +1360,7 @@
         </w:rPr>
         <w:t> </w:t>
       </w:r>
-      <w:hyperlink r:id="rId23" w:tooltip="Runtime system" w:history="1">
+      <w:hyperlink r:id="rId20" w:tooltip="Runtime system" w:history="1">
         <w:r>
           <w:rPr>
             <w:rStyle w:val="Hyperlink"/>
@@ -1653,16 +1446,16 @@
           <w:szCs w:val="24"/>
           <w:shd w:val="clear" w:color="auto" w:fill="FFFFFF"/>
         </w:rPr>
-        <w:t xml:space="preserve">  </w:t>
-      </w:r>
-      <w:r>
-        <w:rPr>
-          <w:rFonts w:cstheme="minorHAnsi"/>
-          <w:sz w:val="24"/>
-          <w:szCs w:val="24"/>
-          <w:shd w:val="clear" w:color="auto" w:fill="FFFFFF"/>
-        </w:rPr>
-        <w:t>executing JavaScript code</w:t>
+        <w:t xml:space="preserve">  executing JavaScript code</w:t>
+      </w:r>
+      <w:r>
+        <w:rPr>
+          <w:rFonts w:cstheme="minorHAnsi"/>
+          <w:sz w:val="24"/>
+          <w:szCs w:val="24"/>
+          <w:shd w:val="clear" w:color="auto" w:fill="FFFFFF"/>
+        </w:rPr>
+        <w:t xml:space="preserve"> in the</w:t>
       </w:r>
       <w:r>
         <w:rPr>
@@ -1674,7 +1467,7 @@
         </w:rPr>
         <w:t> </w:t>
       </w:r>
-      <w:hyperlink r:id="rId24" w:tooltip="Server-side" w:history="1">
+      <w:hyperlink r:id="rId21" w:tooltip="Server-side" w:history="1">
         <w:r>
           <w:rPr>
             <w:rStyle w:val="Hyperlink"/>
@@ -1722,7 +1515,19 @@
         <w:rPr>
           <w:sz w:val="24"/>
         </w:rPr>
-        <w:t>– client-side and server – side</w:t>
+        <w:t>– client-side and server-</w:t>
+      </w:r>
+      <w:r>
+        <w:rPr>
+          <w:sz w:val="24"/>
+        </w:rPr>
+        <w:t>side</w:t>
+      </w:r>
+      <w:r>
+        <w:rPr>
+          <w:sz w:val="24"/>
+        </w:rPr>
+        <w:t>.</w:t>
       </w:r>
     </w:p>
     <w:p>

</xml_diff>